<commit_message>
tdf#156130: Use default tab stop when TOC*N style doesn't define one
When TOC*N style only defines one tab stop, it's used by Word as the
page number position, and the tab between chapter number and chapter
name is set to a default position. When the style has no tab stops,
they are both defaulted.

testTdf154319 is updated to test this.

Change-Id: I561995a8e96882e1f17ee9982e3fc640e621cda2
Reviewed-on: https://gerrit.libreoffice.org/c/core/+/154281
Tested-by: Jenkins
Reviewed-by: Mike Kaganski <mike.kaganski@collabora.com>
(cherry picked from commit b915dd9e1559870045481403806dd073f4fb5818)
Reviewed-on: https://gerrit.libreoffice.org/c/core/+/154260
Reviewed-by: Xisco Fauli <xiscofauli@libreoffice.org>
</commit_message>
<xml_diff>
--- a/sw/qa/extras/ooxmlimport/data/tdf154319-ToC_with_s_and_d.docx
+++ b/sw/qa/extras/ooxmlimport/data/tdf154319-ToC_with_s_and_d.docx
@@ -1824,6 +1824,23 @@
       <w:ind w:left="240"/>
     </w:pPr>
   </w:style>
+  <w:style w:type="paragraph" w:styleId="TOC3">
+    <w:name w:val="toc 3"/>
+    <w:basedOn w:val="Normal"/>
+    <w:next w:val="Normal"/>
+    <w:autoRedefine/>
+    <w:uiPriority w:val="39"/>
+    <w:unhideWhenUsed/>
+    <w:rsid w:val="00A363D7"/>
+    <w:pPr>
+      <w:tabs>
+        <w:tab w:val="clear" w:pos="440"/>
+        <w:tab w:val="right" w:leader="dot" w:pos="8296"/>
+      </w:tabs>
+      <w:spacing w:after="100"/>
+      <w:ind w:left="240"/>
+    </w:pPr>
+  </w:style>
   <w:style w:type="character" w:styleId="Hyperlink">
     <w:name w:val="Hyperlink"/>
     <w:basedOn w:val="DefaultParagraphFont"/>

</xml_diff>